<commit_message>
Quick edit to logbook.
Temporary.
</commit_message>
<xml_diff>
--- a/Documentation/SM41 – Logboek.docx
+++ b/Documentation/SM41 – Logboek.docx
@@ -1,134 +1,224 @@
 
 <file path=word/document.xml><?xml version="1.0" encoding="utf-8"?>
-<w:document xmlns:wpc="http://schemas.microsoft.com/office/word/2010/wordprocessingCanvas" xmlns:mo="http://schemas.microsoft.com/office/mac/office/2008/main" xmlns:mc="http://schemas.openxmlformats.org/markup-compatibility/2006" xmlns:mv="urn:schemas-microsoft-com:mac:vml" xmlns:o="urn:schemas-microsoft-com:office:office" xmlns:r="http://schemas.openxmlformats.org/officeDocument/2006/relationships" xmlns:m="http://schemas.openxmlformats.org/officeDocument/2006/math" xmlns:v="urn:schemas-microsoft-com:vml" xmlns:wp14="http://schemas.microsoft.com/office/word/2010/wordprocessingDrawing" xmlns:wp="http://schemas.openxmlformats.org/drawingml/2006/wordprocessingDrawing" xmlns:w10="urn:schemas-microsoft-com:office:word" xmlns:w="http://schemas.openxmlformats.org/wordprocessingml/2006/main" xmlns:w14="http://schemas.microsoft.com/office/word/2010/wordml" xmlns:wpg="http://schemas.microsoft.com/office/word/2010/wordprocessingGroup" xmlns:wpi="http://schemas.microsoft.com/office/word/2010/wordprocessingInk" xmlns:wne="http://schemas.microsoft.com/office/word/2006/wordml" xmlns:wps="http://schemas.microsoft.com/office/word/2010/wordprocessingShape" mc:Ignorable="w14 wp14">
+<w:document xmlns:wpc="http://schemas.microsoft.com/office/word/2010/wordprocessingCanvas" xmlns:mc="http://schemas.openxmlformats.org/markup-compatibility/2006" xmlns:o="urn:schemas-microsoft-com:office:office" xmlns:r="http://schemas.openxmlformats.org/officeDocument/2006/relationships" xmlns:m="http://schemas.openxmlformats.org/officeDocument/2006/math" xmlns:v="urn:schemas-microsoft-com:vml" xmlns:wp14="http://schemas.microsoft.com/office/word/2010/wordprocessingDrawing" xmlns:wp="http://schemas.openxmlformats.org/drawingml/2006/wordprocessingDrawing" xmlns:w10="urn:schemas-microsoft-com:office:word" xmlns:w="http://schemas.openxmlformats.org/wordprocessingml/2006/main" xmlns:w14="http://schemas.microsoft.com/office/word/2010/wordml" xmlns:wpg="http://schemas.microsoft.com/office/word/2010/wordprocessingGroup" xmlns:wpi="http://schemas.microsoft.com/office/word/2010/wordprocessingInk" xmlns:wne="http://schemas.microsoft.com/office/word/2006/wordml" xmlns:wps="http://schemas.microsoft.com/office/word/2010/wordprocessingShape" mc:Ignorable="w14 wp14">
   <w:body>
     <w:p>
-      <w:r>
+      <w:pPr>
+        <w:rPr>
+          <w:lang w:val="nl-NL"/>
+        </w:rPr>
+      </w:pPr>
+      <w:r>
+        <w:rPr>
+          <w:lang w:val="nl-NL"/>
+        </w:rPr>
         <w:t>SM41 – Logboek</w:t>
       </w:r>
     </w:p>
-    <w:p/>
-    <w:p>
-      <w:r>
+    <w:p>
+      <w:pPr>
+        <w:rPr>
+          <w:lang w:val="nl-NL"/>
+        </w:rPr>
+      </w:pPr>
+    </w:p>
+    <w:p>
+      <w:pPr>
+        <w:rPr>
+          <w:lang w:val="nl-NL"/>
+        </w:rPr>
+      </w:pPr>
+      <w:r>
+        <w:rPr>
+          <w:lang w:val="nl-NL"/>
+        </w:rPr>
         <w:br w:type="column"/>
       </w:r>
       <w:r>
+        <w:rPr>
+          <w:lang w:val="nl-NL"/>
+        </w:rPr>
         <w:lastRenderedPageBreak/>
         <w:t>Todo: voeg inhoudopgave toe</w:t>
       </w:r>
       <w:r>
+        <w:rPr>
+          <w:lang w:val="nl-NL"/>
+        </w:rPr>
         <w:br w:type="column"/>
+      </w:r>
+      <w:r>
+        <w:rPr>
+          <w:lang w:val="nl-NL"/>
+        </w:rPr>
+        <w:lastRenderedPageBreak/>
         <w:t>Week 1</w:t>
       </w:r>
     </w:p>
+    <w:p>
+      <w:pPr>
+        <w:rPr>
+          <w:lang w:val="nl-NL"/>
+        </w:rPr>
+      </w:pPr>
+    </w:p>
+    <w:p>
+      <w:pPr>
+        <w:rPr>
+          <w:lang w:val="nl-NL"/>
+        </w:rPr>
+      </w:pPr>
+      <w:r>
+        <w:rPr>
+          <w:lang w:val="nl-NL"/>
+        </w:rPr>
+        <w:t>Introductieweek. Deze week hebben wij research gedaan naar experiences en hebben wij een lijst opgesteld van twintig voorbeelden van experiences.</w:t>
+      </w:r>
+    </w:p>
+    <w:p>
+      <w:r>
+        <w:rPr>
+          <w:lang w:val="nl-NL"/>
+        </w:rPr>
+        <w:br w:type="column"/>
+      </w:r>
+      <w:r>
+        <w:lastRenderedPageBreak/>
+        <w:t>Week 2</w:t>
+      </w:r>
+    </w:p>
     <w:p/>
     <w:p>
-      <w:r>
-        <w:t>Introductieweek. Deze week hebben wij research gedaan naar experiences en hebben wij een lijst opgesteld van twintig voorbeelden van experiences.</w:t>
-      </w:r>
-    </w:p>
-    <w:p>
-      <w:r>
+      <w:pPr>
+        <w:rPr>
+          <w:lang w:val="nl-NL"/>
+        </w:rPr>
+      </w:pPr>
+      <w:r>
+        <w:rPr>
+          <w:lang w:val="nl-NL"/>
+        </w:rPr>
+        <w:t>Deze week hebben wij gebrainstormt over ons concept. Hier kwamen meerdere ideeen uit maar uiteindelijk hebben wij gekozen voor de ChillApp.</w:t>
+      </w:r>
+    </w:p>
+    <w:p>
+      <w:r>
+        <w:rPr>
+          <w:lang w:val="nl-NL"/>
+        </w:rPr>
         <w:br w:type="column"/>
-        <w:t>Week 2</w:t>
+      </w:r>
+      <w:r>
+        <w:lastRenderedPageBreak/>
+        <w:t>Week 3</w:t>
       </w:r>
     </w:p>
     <w:p/>
     <w:p>
-      <w:proofErr w:type="gramStart"/>
-      <w:r>
-        <w:t>Deze week hebben wij gebrainstormt over ons concept.</w:t>
-      </w:r>
-      <w:proofErr w:type="gramEnd"/>
-      <w:r>
-        <w:t xml:space="preserve"> </w:t>
-      </w:r>
-      <w:proofErr w:type="gramStart"/>
-      <w:r>
-        <w:t>Hier kwamen meerdere ideeen uit maar uiteindelijk hebben wij gekozen voor de ChillApp.</w:t>
-      </w:r>
-      <w:proofErr w:type="gramEnd"/>
-    </w:p>
-    <w:p>
-      <w:bookmarkStart w:id="0" w:name="_GoBack"/>
-      <w:r>
+      <w:pPr>
+        <w:rPr>
+          <w:lang w:val="nl-NL"/>
+        </w:rPr>
+      </w:pPr>
+      <w:r>
+        <w:rPr>
+          <w:lang w:val="nl-NL"/>
+        </w:rPr>
+        <w:t xml:space="preserve">Deze week hebben wij storyboards gemaakt, wireframes, en een flowchart. </w:t>
+      </w:r>
+    </w:p>
+    <w:p>
+      <w:pPr>
+        <w:rPr>
+          <w:lang w:val="nl-NL"/>
+        </w:rPr>
+      </w:pPr>
+      <w:r>
+        <w:rPr>
+          <w:lang w:val="nl-NL"/>
+        </w:rPr>
+        <w:t>Toen hebben wij ook ons concept gepresenteerd.</w:t>
+      </w:r>
+    </w:p>
+    <w:p>
+      <w:r>
+        <w:rPr>
+          <w:lang w:val="nl-NL"/>
+        </w:rPr>
         <w:br w:type="column"/>
       </w:r>
-      <w:bookmarkEnd w:id="0"/>
-      <w:r>
-        <w:t>Week 3</w:t>
+      <w:r>
+        <w:lastRenderedPageBreak/>
+        <w:t>Week 4</w:t>
       </w:r>
     </w:p>
     <w:p/>
     <w:p>
-      <w:r>
-        <w:t xml:space="preserve">Deze week hebben wij storyboards gemaakt, wireframes, </w:t>
-      </w:r>
-      <w:proofErr w:type="gramStart"/>
-      <w:r>
-        <w:t>en</w:t>
-      </w:r>
-      <w:proofErr w:type="gramEnd"/>
-      <w:r>
-        <w:t xml:space="preserve"> een flowchart. </w:t>
-      </w:r>
-    </w:p>
-    <w:p>
-      <w:proofErr w:type="gramStart"/>
-      <w:r>
-        <w:t>Toen hebben wij ook ons concept gepresenteerd.</w:t>
-      </w:r>
-      <w:proofErr w:type="gramEnd"/>
-    </w:p>
-    <w:p>
-      <w:r>
+      <w:pPr>
+        <w:rPr>
+          <w:lang w:val="nl-NL"/>
+        </w:rPr>
+      </w:pPr>
+      <w:r>
+        <w:rPr>
+          <w:lang w:val="nl-NL"/>
+        </w:rPr>
+        <w:t>Deze week waren wij allebei ziek. Hierdoor hebben wij niet veel kunnen doen.</w:t>
+      </w:r>
+    </w:p>
+    <w:p>
+      <w:r>
+        <w:rPr>
+          <w:lang w:val="nl-NL"/>
+        </w:rPr>
         <w:br w:type="column"/>
-        <w:t>Week 4</w:t>
+      </w:r>
+      <w:r>
+        <w:lastRenderedPageBreak/>
+        <w:t>Week 5</w:t>
       </w:r>
     </w:p>
     <w:p/>
     <w:p>
-      <w:proofErr w:type="gramStart"/>
-      <w:r>
-        <w:t>Deze week waren wij allebei ziek.</w:t>
-      </w:r>
-      <w:proofErr w:type="gramEnd"/>
-      <w:r>
-        <w:t xml:space="preserve"> </w:t>
-      </w:r>
-      <w:proofErr w:type="gramStart"/>
-      <w:r>
-        <w:t>Hierdoor hebben wij niet veel kunnen doen.</w:t>
-      </w:r>
-      <w:proofErr w:type="gramEnd"/>
-    </w:p>
-    <w:p>
-      <w:r>
-        <w:br w:type="column"/>
-        <w:t>Week 5</w:t>
-      </w:r>
-    </w:p>
-    <w:p/>
-    <w:p>
-      <w:r>
-        <w:t xml:space="preserve">Deze week hebben wij ons concept gepitcht, en hebben wij een planning opgesteld voor de realisatie van onze app. Daarnaast hebben wij de feature </w:t>
-      </w:r>
-      <w:proofErr w:type="gramStart"/>
-      <w:r>
-        <w:t>list  prioriteiten</w:t>
-      </w:r>
-      <w:proofErr w:type="gramEnd"/>
-      <w:r>
-        <w:t xml:space="preserve"> gegeven mbv MoSCoW, en hebben wij een flowchart gemaakt + personas. </w:t>
-      </w:r>
-    </w:p>
-    <w:p/>
-    <w:p>
-      <w:r>
+      <w:pPr>
+        <w:rPr>
+          <w:lang w:val="nl-NL"/>
+        </w:rPr>
+      </w:pPr>
+      <w:r>
+        <w:rPr>
+          <w:lang w:val="nl-NL"/>
+        </w:rPr>
+        <w:t xml:space="preserve">Deze week hebben wij ons concept gepitcht, en hebben wij een planning opgesteld voor de realisatie van onze app. Daarnaast hebben wij de feature list  prioriteiten gegeven mbv MoSCoW, en hebben wij een flowchart gemaakt + personas. </w:t>
+      </w:r>
+    </w:p>
+    <w:p>
+      <w:pPr>
+        <w:rPr>
+          <w:lang w:val="nl-NL"/>
+        </w:rPr>
+      </w:pPr>
+    </w:p>
+    <w:p>
+      <w:pPr>
+        <w:rPr>
+          <w:lang w:val="nl-NL"/>
+        </w:rPr>
+      </w:pPr>
+      <w:r>
+        <w:rPr>
+          <w:lang w:val="nl-NL"/>
+        </w:rPr>
         <w:t>Verder hebben wij feedback gekregen op ons concept:</w:t>
       </w:r>
     </w:p>
-    <w:p/>
+    <w:p>
+      <w:pPr>
+        <w:rPr>
+          <w:lang w:val="nl-NL"/>
+        </w:rPr>
+      </w:pPr>
+    </w:p>
     <w:p>
       <w:pPr>
         <w:pStyle w:val="ListParagraph"/>
@@ -136,17 +226,15 @@
           <w:ilvl w:val="0"/>
           <w:numId w:val="1"/>
         </w:numPr>
-      </w:pPr>
-      <w:r>
-        <w:t>Focus op afspreken met één knop</w:t>
-      </w:r>
-      <w:proofErr w:type="gramStart"/>
-      <w:r>
-        <w:t>;</w:t>
-      </w:r>
-      <w:proofErr w:type="gramEnd"/>
-      <w:r>
-        <w:t xml:space="preserve"> wat moet de gebruiker doen?</w:t>
+        <w:rPr>
+          <w:lang w:val="nl-NL"/>
+        </w:rPr>
+      </w:pPr>
+      <w:r>
+        <w:rPr>
+          <w:lang w:val="nl-NL"/>
+        </w:rPr>
+        <w:t>Focus op afspreken met één knop; wat moet de gebruiker doen?</w:t>
       </w:r>
     </w:p>
     <w:p>
@@ -156,8 +244,14 @@
           <w:ilvl w:val="0"/>
           <w:numId w:val="1"/>
         </w:numPr>
-      </w:pPr>
-      <w:r>
+        <w:rPr>
+          <w:lang w:val="nl-NL"/>
+        </w:rPr>
+      </w:pPr>
+      <w:r>
+        <w:rPr>
+          <w:lang w:val="nl-NL"/>
+        </w:rPr>
         <w:t>Activiteit van de dag tonen?</w:t>
       </w:r>
     </w:p>
@@ -180,17 +274,15 @@
           <w:ilvl w:val="0"/>
           <w:numId w:val="1"/>
         </w:numPr>
-      </w:pPr>
-      <w:r>
-        <w:t xml:space="preserve">Acceptatie uitnodiging </w:t>
-      </w:r>
-      <w:proofErr w:type="gramStart"/>
-      <w:r>
-        <w:t>kan</w:t>
-      </w:r>
-      <w:proofErr w:type="gramEnd"/>
-      <w:r>
-        <w:t xml:space="preserve"> lang duren; initiatief vanuit app zelf?</w:t>
+        <w:rPr>
+          <w:lang w:val="nl-NL"/>
+        </w:rPr>
+      </w:pPr>
+      <w:r>
+        <w:rPr>
+          <w:lang w:val="nl-NL"/>
+        </w:rPr>
+        <w:t>Acceptatie uitnodiging kan lang duren; initiatief vanuit app zelf?</w:t>
       </w:r>
     </w:p>
     <w:p>
@@ -207,21 +299,16 @@
     </w:p>
     <w:p/>
     <w:p>
-      <w:proofErr w:type="gramStart"/>
-      <w:r>
-        <w:t>Hier gaan wij deze week mee aan de slag.</w:t>
-      </w:r>
-      <w:proofErr w:type="gramEnd"/>
-      <w:r>
-        <w:t xml:space="preserve"> </w:t>
-      </w:r>
-      <w:proofErr w:type="gramStart"/>
-      <w:r>
-        <w:t>Ook gaan wij een proof of concept maken voor de app.</w:t>
-      </w:r>
-      <w:proofErr w:type="gramEnd"/>
-      <w:r>
-        <w:t xml:space="preserve"> </w:t>
+      <w:pPr>
+        <w:rPr>
+          <w:lang w:val="nl-NL"/>
+        </w:rPr>
+      </w:pPr>
+      <w:r>
+        <w:rPr>
+          <w:lang w:val="nl-NL"/>
+        </w:rPr>
+        <w:t xml:space="preserve">Hier gaan wij deze week mee aan de slag. Ook gaan wij een proof of concept maken voor de app. </w:t>
       </w:r>
     </w:p>
     <w:p>
@@ -233,13 +320,92 @@
         </w:numPr>
       </w:pPr>
       <w:r>
+        <w:rPr>
+          <w:lang w:val="nl-NL"/>
+        </w:rPr>
         <w:br w:type="column"/>
+      </w:r>
+      <w:r>
+        <w:lastRenderedPageBreak/>
         <w:t>Week 6</w:t>
       </w:r>
     </w:p>
     <w:p>
-      <w:r>
-        <w:t xml:space="preserve"> </w:t>
+      <w:pPr>
+        <w:ind w:left="720"/>
+      </w:pPr>
+    </w:p>
+    <w:p>
+      <w:pPr>
+        <w:ind w:left="720"/>
+        <w:rPr>
+          <w:lang w:val="nl-NL"/>
+        </w:rPr>
+      </w:pPr>
+      <w:r>
+        <w:rPr>
+          <w:lang w:val="nl-NL"/>
+        </w:rPr>
+        <w:t xml:space="preserve">Deze week hebben wij onze feedback verwerkt </w:t>
+      </w:r>
+      <w:r>
+        <w:rPr>
+          <w:lang w:val="nl-NL"/>
+        </w:rPr>
+        <w:t>en zijn wij begonnen aan UI mockups, UI/UX Design</w:t>
+      </w:r>
+      <w:r>
+        <w:rPr>
+          <w:lang w:val="nl-NL"/>
+        </w:rPr>
+        <w:t xml:space="preserve"> (kleuren </w:t>
+      </w:r>
+      <w:bookmarkStart w:id="0" w:name="_GoBack"/>
+      <w:bookmarkEnd w:id="0"/>
+      <w:r>
+        <w:rPr>
+          <w:lang w:val="nl-NL"/>
+        </w:rPr>
+        <w:t>en UI)</w:t>
+      </w:r>
+      <w:r>
+        <w:rPr>
+          <w:lang w:val="nl-NL"/>
+        </w:rPr>
+        <w:t xml:space="preserve">, </w:t>
+      </w:r>
+      <w:r>
+        <w:rPr>
+          <w:lang w:val="nl-NL"/>
+        </w:rPr>
+        <w:t xml:space="preserve">en proof of concepts. </w:t>
+      </w:r>
+      <w:r>
+        <w:rPr>
+          <w:lang w:val="nl-NL"/>
+        </w:rPr>
+        <w:t>Dit ter voorbereiding van het realiseren van onze app.</w:t>
+      </w:r>
+    </w:p>
+    <w:p>
+      <w:pPr>
+        <w:rPr>
+          <w:lang w:val="nl-NL"/>
+        </w:rPr>
+      </w:pPr>
+    </w:p>
+    <w:p>
+      <w:pPr>
+        <w:ind w:left="720"/>
+        <w:rPr>
+          <w:lang w:val="nl-NL"/>
+        </w:rPr>
+      </w:pPr>
+      <w:r>
+        <w:rPr>
+          <w:lang w:val="nl-NL"/>
+        </w:rPr>
+        <w:t>(Ook hebben wij versiebeheer geüpdate zodat ons project nu ook naar gitlab wordt gepusht.)</w:t>
       </w:r>
     </w:p>
     <w:sectPr>
@@ -253,7 +419,7 @@
 </file>
 
 <file path=word/numbering.xml><?xml version="1.0" encoding="utf-8"?>
-<w:numbering xmlns:wpc="http://schemas.microsoft.com/office/word/2010/wordprocessingCanvas" xmlns:mo="http://schemas.microsoft.com/office/mac/office/2008/main" xmlns:mc="http://schemas.openxmlformats.org/markup-compatibility/2006" xmlns:mv="urn:schemas-microsoft-com:mac:vml" xmlns:o="urn:schemas-microsoft-com:office:office" xmlns:r="http://schemas.openxmlformats.org/officeDocument/2006/relationships" xmlns:m="http://schemas.openxmlformats.org/officeDocument/2006/math" xmlns:v="urn:schemas-microsoft-com:vml" xmlns:wp14="http://schemas.microsoft.com/office/word/2010/wordprocessingDrawing" xmlns:wp="http://schemas.openxmlformats.org/drawingml/2006/wordprocessingDrawing" xmlns:w10="urn:schemas-microsoft-com:office:word" xmlns:w="http://schemas.openxmlformats.org/wordprocessingml/2006/main" xmlns:w14="http://schemas.microsoft.com/office/word/2010/wordml" xmlns:wpg="http://schemas.microsoft.com/office/word/2010/wordprocessingGroup" xmlns:wpi="http://schemas.microsoft.com/office/word/2010/wordprocessingInk" xmlns:wne="http://schemas.microsoft.com/office/word/2006/wordml" xmlns:wps="http://schemas.microsoft.com/office/word/2010/wordprocessingShape" mc:Ignorable="w14 wp14">
+<w:numbering xmlns:wpc="http://schemas.microsoft.com/office/word/2010/wordprocessingCanvas" xmlns:mc="http://schemas.openxmlformats.org/markup-compatibility/2006" xmlns:o="urn:schemas-microsoft-com:office:office" xmlns:r="http://schemas.openxmlformats.org/officeDocument/2006/relationships" xmlns:m="http://schemas.openxmlformats.org/officeDocument/2006/math" xmlns:v="urn:schemas-microsoft-com:vml" xmlns:wp14="http://schemas.microsoft.com/office/word/2010/wordprocessingDrawing" xmlns:wp="http://schemas.openxmlformats.org/drawingml/2006/wordprocessingDrawing" xmlns:w10="urn:schemas-microsoft-com:office:word" xmlns:w="http://schemas.openxmlformats.org/wordprocessingml/2006/main" xmlns:w14="http://schemas.microsoft.com/office/word/2010/wordml" xmlns:wpg="http://schemas.microsoft.com/office/word/2010/wordprocessingGroup" xmlns:wpi="http://schemas.microsoft.com/office/word/2010/wordprocessingInk" xmlns:wne="http://schemas.microsoft.com/office/word/2006/wordml" xmlns:wps="http://schemas.microsoft.com/office/word/2010/wordprocessingShape" mc:Ignorable="w14 wp14">
   <w:abstractNum w:abstractNumId="0">
     <w:nsid w:val="66DD6B08"/>
     <w:multiLevelType w:val="hybridMultilevel"/>
@@ -385,7 +551,7 @@
     </w:rPrDefault>
     <w:pPrDefault/>
   </w:docDefaults>
-  <w:latentStyles w:defLockedState="0" w:defUIPriority="99" w:defSemiHidden="1" w:defUnhideWhenUsed="1" w:defQFormat="0" w:count="276">
+  <w:latentStyles w:defLockedState="0" w:defUIPriority="99" w:defSemiHidden="1" w:defUnhideWhenUsed="1" w:defQFormat="0" w:count="267">
     <w:lsdException w:name="Normal" w:semiHidden="0" w:uiPriority="0" w:unhideWhenUsed="0" w:qFormat="1"/>
     <w:lsdException w:name="heading 1" w:semiHidden="0" w:uiPriority="9" w:unhideWhenUsed="0" w:qFormat="1"/>
     <w:lsdException w:name="heading 2" w:uiPriority="9" w:qFormat="1"/>
@@ -570,7 +736,7 @@
 </file>
 
 <file path=word/stylesWithEffects.xml><?xml version="1.0" encoding="utf-8"?>
-<w:styles xmlns:wpc="http://schemas.microsoft.com/office/word/2010/wordprocessingCanvas" xmlns:mo="http://schemas.microsoft.com/office/mac/office/2008/main" xmlns:mc="http://schemas.openxmlformats.org/markup-compatibility/2006" xmlns:mv="urn:schemas-microsoft-com:mac:vml" xmlns:o="urn:schemas-microsoft-com:office:office" xmlns:r="http://schemas.openxmlformats.org/officeDocument/2006/relationships" xmlns:m="http://schemas.openxmlformats.org/officeDocument/2006/math" xmlns:v="urn:schemas-microsoft-com:vml" xmlns:wp14="http://schemas.microsoft.com/office/word/2010/wordprocessingDrawing" xmlns:wp="http://schemas.openxmlformats.org/drawingml/2006/wordprocessingDrawing" xmlns:w10="urn:schemas-microsoft-com:office:word" xmlns:w="http://schemas.openxmlformats.org/wordprocessingml/2006/main" xmlns:w14="http://schemas.microsoft.com/office/word/2010/wordml" xmlns:wpg="http://schemas.microsoft.com/office/word/2010/wordprocessingGroup" xmlns:wpi="http://schemas.microsoft.com/office/word/2010/wordprocessingInk" xmlns:wne="http://schemas.microsoft.com/office/word/2006/wordml" xmlns:wps="http://schemas.microsoft.com/office/word/2010/wordprocessingShape" mc:Ignorable="w14 wp14">
+<w:styles xmlns:wpc="http://schemas.microsoft.com/office/word/2010/wordprocessingCanvas" xmlns:mc="http://schemas.openxmlformats.org/markup-compatibility/2006" xmlns:o="urn:schemas-microsoft-com:office:office" xmlns:r="http://schemas.openxmlformats.org/officeDocument/2006/relationships" xmlns:m="http://schemas.openxmlformats.org/officeDocument/2006/math" xmlns:v="urn:schemas-microsoft-com:vml" xmlns:wp14="http://schemas.microsoft.com/office/word/2010/wordprocessingDrawing" xmlns:wp="http://schemas.openxmlformats.org/drawingml/2006/wordprocessingDrawing" xmlns:w10="urn:schemas-microsoft-com:office:word" xmlns:w="http://schemas.openxmlformats.org/wordprocessingml/2006/main" xmlns:w14="http://schemas.microsoft.com/office/word/2010/wordml" xmlns:wpg="http://schemas.microsoft.com/office/word/2010/wordprocessingGroup" xmlns:wpi="http://schemas.microsoft.com/office/word/2010/wordprocessingInk" xmlns:wne="http://schemas.microsoft.com/office/word/2006/wordml" xmlns:wps="http://schemas.microsoft.com/office/word/2010/wordprocessingShape" mc:Ignorable="w14 wp14">
   <w:docDefaults>
     <w:rPrDefault>
       <w:rPr>
@@ -582,7 +748,7 @@
     </w:rPrDefault>
     <w:pPrDefault/>
   </w:docDefaults>
-  <w:latentStyles w:defLockedState="0" w:defUIPriority="99" w:defSemiHidden="1" w:defUnhideWhenUsed="1" w:defQFormat="0" w:count="276">
+  <w:latentStyles w:defLockedState="0" w:defUIPriority="99" w:defSemiHidden="1" w:defUnhideWhenUsed="1" w:defQFormat="0" w:count="267">
     <w:lsdException w:name="Normal" w:semiHidden="0" w:uiPriority="0" w:unhideWhenUsed="0" w:qFormat="1"/>
     <w:lsdException w:name="heading 1" w:semiHidden="0" w:uiPriority="9" w:unhideWhenUsed="0" w:qFormat="1"/>
     <w:lsdException w:name="heading 2" w:uiPriority="9" w:qFormat="1"/>

</xml_diff>

<commit_message>
Added screens and packages.
Reorganized files and added Fragments and Activities.
</commit_message>
<xml_diff>
--- a/Documentation/SM41 – Logboek.docx
+++ b/Documentation/SM41 – Logboek.docx
@@ -76,6 +76,11 @@
       </w:r>
     </w:p>
     <w:p>
+      <w:pPr>
+        <w:rPr>
+          <w:lang w:val="nl-NL"/>
+        </w:rPr>
+      </w:pPr>
       <w:r>
         <w:rPr>
           <w:lang w:val="nl-NL"/>
@@ -83,11 +88,20 @@
         <w:br w:type="column"/>
       </w:r>
       <w:r>
+        <w:rPr>
+          <w:lang w:val="nl-NL"/>
+        </w:rPr>
         <w:lastRenderedPageBreak/>
         <w:t>Week 2</w:t>
       </w:r>
     </w:p>
-    <w:p/>
+    <w:p>
+      <w:pPr>
+        <w:rPr>
+          <w:lang w:val="nl-NL"/>
+        </w:rPr>
+      </w:pPr>
+    </w:p>
     <w:p>
       <w:pPr>
         <w:rPr>
@@ -102,6 +116,11 @@
       </w:r>
     </w:p>
     <w:p>
+      <w:pPr>
+        <w:rPr>
+          <w:lang w:val="nl-NL"/>
+        </w:rPr>
+      </w:pPr>
       <w:r>
         <w:rPr>
           <w:lang w:val="nl-NL"/>
@@ -109,11 +128,20 @@
         <w:br w:type="column"/>
       </w:r>
       <w:r>
+        <w:rPr>
+          <w:lang w:val="nl-NL"/>
+        </w:rPr>
         <w:lastRenderedPageBreak/>
         <w:t>Week 3</w:t>
       </w:r>
     </w:p>
-    <w:p/>
+    <w:p>
+      <w:pPr>
+        <w:rPr>
+          <w:lang w:val="nl-NL"/>
+        </w:rPr>
+      </w:pPr>
+    </w:p>
     <w:p>
       <w:pPr>
         <w:rPr>
@@ -141,6 +169,11 @@
       </w:r>
     </w:p>
     <w:p>
+      <w:pPr>
+        <w:rPr>
+          <w:lang w:val="nl-NL"/>
+        </w:rPr>
+      </w:pPr>
       <w:r>
         <w:rPr>
           <w:lang w:val="nl-NL"/>
@@ -148,11 +181,20 @@
         <w:br w:type="column"/>
       </w:r>
       <w:r>
+        <w:rPr>
+          <w:lang w:val="nl-NL"/>
+        </w:rPr>
         <w:lastRenderedPageBreak/>
         <w:t>Week 4</w:t>
       </w:r>
     </w:p>
-    <w:p/>
+    <w:p>
+      <w:pPr>
+        <w:rPr>
+          <w:lang w:val="nl-NL"/>
+        </w:rPr>
+      </w:pPr>
+    </w:p>
     <w:p>
       <w:pPr>
         <w:rPr>
@@ -167,6 +209,11 @@
       </w:r>
     </w:p>
     <w:p>
+      <w:pPr>
+        <w:rPr>
+          <w:lang w:val="nl-NL"/>
+        </w:rPr>
+      </w:pPr>
       <w:r>
         <w:rPr>
           <w:lang w:val="nl-NL"/>
@@ -174,11 +221,20 @@
         <w:br w:type="column"/>
       </w:r>
       <w:r>
+        <w:rPr>
+          <w:lang w:val="nl-NL"/>
+        </w:rPr>
         <w:lastRenderedPageBreak/>
         <w:t>Week 5</w:t>
       </w:r>
     </w:p>
-    <w:p/>
+    <w:p>
+      <w:pPr>
+        <w:rPr>
+          <w:lang w:val="nl-NL"/>
+        </w:rPr>
+      </w:pPr>
+    </w:p>
     <w:p>
       <w:pPr>
         <w:rPr>
@@ -358,7 +414,7 @@
         <w:rPr>
           <w:lang w:val="nl-NL"/>
         </w:rPr>
-        <w:t xml:space="preserve"> (kleuren </w:t>
+        <w:t xml:space="preserve"> (kleuren, UI, en een </w:t>
       </w:r>
       <w:bookmarkStart w:id="0" w:name="_GoBack"/>
       <w:bookmarkEnd w:id="0"/>
@@ -366,7 +422,13 @@
         <w:rPr>
           <w:lang w:val="nl-NL"/>
         </w:rPr>
-        <w:t>en UI)</w:t>
+        <w:t>styletile</w:t>
+      </w:r>
+      <w:r>
+        <w:rPr>
+          <w:lang w:val="nl-NL"/>
+        </w:rPr>
+        <w:t>)</w:t>
       </w:r>
       <w:r>
         <w:rPr>

</xml_diff>